<commit_message>
ICP - 6 - repo link added in doc
</commit_message>
<xml_diff>
--- a/ICP-6/ICP-6.docx
+++ b/ICP-6/ICP-6.docx
@@ -14,6 +14,9 @@
       <w:r>
         <w:t xml:space="preserve">GIT REPO : </w:t>
       </w:r>
+      <w:r>
+        <w:t>https://github.com/hemanthreddy516/Neural-Networks-assignments/tree/main/ICP-6</w:t>
+      </w:r>
     </w:p>
     <w:p>
       <w:r>
@@ -28,12 +31,37 @@
           <w:bCs/>
         </w:rPr>
       </w:pPr>
+      <w:proofErr w:type="spellStart"/>
       <w:r>
         <w:rPr>
           <w:b/>
           <w:bCs/>
         </w:rPr>
-        <w:t>ICP_Basics in Keras:</w:t>
+        <w:t>ICP_Basics</w:t>
+      </w:r>
+      <w:proofErr w:type="spellEnd"/>
+      <w:r>
+        <w:rPr>
+          <w:b/>
+          <w:bCs/>
+        </w:rPr>
+        <w:t xml:space="preserve"> in </w:t>
+      </w:r>
+      <w:proofErr w:type="spellStart"/>
+      <w:r>
+        <w:rPr>
+          <w:b/>
+          <w:bCs/>
+        </w:rPr>
+        <w:t>Keras</w:t>
+      </w:r>
+      <w:proofErr w:type="spellEnd"/>
+      <w:r>
+        <w:rPr>
+          <w:b/>
+          <w:bCs/>
+        </w:rPr>
+        <w:t>:</w:t>
       </w:r>
     </w:p>
     <w:p>
@@ -78,7 +106,23 @@
         <w:ind w:left="360"/>
       </w:pPr>
       <w:r>
-        <w:t>The code is implementing a simple neural network using the Keras API. The dataset is loaded using pandas from a CSV file and split into training and testing sets using the train_test_split function from scikit-learn.</w:t>
+        <w:t xml:space="preserve">The code is implementing a simple neural network using the </w:t>
+      </w:r>
+      <w:proofErr w:type="spellStart"/>
+      <w:r>
+        <w:t>Keras</w:t>
+      </w:r>
+      <w:proofErr w:type="spellEnd"/>
+      <w:r>
+        <w:t xml:space="preserve"> API. The dataset is loaded using pandas from a CSV file and split into training and testing sets using the </w:t>
+      </w:r>
+      <w:proofErr w:type="spellStart"/>
+      <w:r>
+        <w:t>train_test_split</w:t>
+      </w:r>
+      <w:proofErr w:type="spellEnd"/>
+      <w:r>
+        <w:t xml:space="preserve"> function from scikit-learn.</w:t>
       </w:r>
     </w:p>
     <w:p>
@@ -91,7 +135,15 @@
         <w:ind w:left="360"/>
       </w:pPr>
       <w:r>
-        <w:t>The neural network has one hidden layer with 20 nodes, an input layer with 8 nodes (corresponding to the 8 features in the dataset), and an output layer with a single node (as it is a binary classification task). The activation function used in the hidden layer is ReLU, and the activation function used in the output layer is sigmoid.</w:t>
+        <w:t xml:space="preserve">The neural network has one hidden layer with 20 nodes, an input layer with 8 nodes (corresponding to the 8 features in the dataset), and an output layer with a single node (as it is a binary classification task). The activation function used in the hidden layer is </w:t>
+      </w:r>
+      <w:proofErr w:type="spellStart"/>
+      <w:r>
+        <w:t>ReLU</w:t>
+      </w:r>
+      <w:proofErr w:type="spellEnd"/>
+      <w:r>
+        <w:t>, and the activation function used in the output layer is sigmoid.</w:t>
       </w:r>
     </w:p>
     <w:p>
@@ -101,7 +153,15 @@
     </w:p>
     <w:p>
       <w:r>
-        <w:t>The neural network is compiled using the binary_crossentropy loss function, Adam optimizer, and accuracy as the evaluation metric. The model is then trained on the training set for 100 epochs using the fit method, and the summary of the model is printed using the summary method. Finally, the accuracy of the model is evaluated on the testing set using the evaluate method, and the loss and accuracy are printed</w:t>
+        <w:t xml:space="preserve">The neural network is compiled using the </w:t>
+      </w:r>
+      <w:proofErr w:type="spellStart"/>
+      <w:r>
+        <w:t>binary_crossentropy</w:t>
+      </w:r>
+      <w:proofErr w:type="spellEnd"/>
+      <w:r>
+        <w:t xml:space="preserve"> loss function, Adam optimizer, and accuracy as the evaluation metric. The model is then trained on the training set for 100 epochs using the fit method, and the summary of the model is printed using the summary method. Finally, the accuracy of the model is evaluated on the testing set using the evaluate method, and the loss and accuracy are printed</w:t>
       </w:r>
     </w:p>
     <w:p>
@@ -432,13 +492,37 @@
     <w:p>
       <w:r>
         <w:lastRenderedPageBreak/>
-        <w:t>I have further made changes to the model. The model has an input layer, three hidden layers with 20, 22, and 24 neurons respectively, and an output layer with one neuron. The activation function used in the hidden layers is ReLU, and the output layer uses the sigmoid activation function.</w:t>
+        <w:t xml:space="preserve">I have further made changes to the model. The model has an input layer, three hidden layers with 20, 22, and 24 neurons respectively, and an output layer with one neuron. The activation function used in the hidden layers is </w:t>
+      </w:r>
+      <w:proofErr w:type="spellStart"/>
+      <w:r>
+        <w:t>ReLU</w:t>
+      </w:r>
+      <w:proofErr w:type="spellEnd"/>
+      <w:r>
+        <w:t>, and the output layer uses the sigmoid activation function.</w:t>
       </w:r>
     </w:p>
     <w:p/>
     <w:p>
       <w:r>
-        <w:t>The model is then compiled with binary_crossentropy loss and adam optimizer. The metrics parameter is set to ['acc'] to evaluate the accuracy of the model during training.</w:t>
+        <w:t xml:space="preserve">The model is then compiled with </w:t>
+      </w:r>
+      <w:proofErr w:type="spellStart"/>
+      <w:r>
+        <w:t>binary_crossentropy</w:t>
+      </w:r>
+      <w:proofErr w:type="spellEnd"/>
+      <w:r>
+        <w:t xml:space="preserve"> loss and </w:t>
+      </w:r>
+      <w:proofErr w:type="spellStart"/>
+      <w:r>
+        <w:t>adam</w:t>
+      </w:r>
+      <w:proofErr w:type="spellEnd"/>
+      <w:r>
+        <w:t xml:space="preserve"> optimizer. The metrics parameter is set to ['acc'] to evaluate the accuracy of the model during training.</w:t>
       </w:r>
     </w:p>
     <w:p/>
@@ -557,7 +641,15 @@
         <w:pStyle w:val="ListParagraph"/>
       </w:pPr>
       <w:r>
-        <w:t xml:space="preserve">I have now changed the previous dataset to a new dataset which is from the breastcancer.csv file. The code to this question is available in the python file named breastcancer.ipynb. </w:t>
+        <w:t xml:space="preserve">I have now changed the previous dataset to a new dataset which is from the breastcancer.csv file. The code to this question is available in the python file named </w:t>
+      </w:r>
+      <w:proofErr w:type="spellStart"/>
+      <w:r>
+        <w:t>breastcancer.ipynb</w:t>
+      </w:r>
+      <w:proofErr w:type="spellEnd"/>
+      <w:r>
+        <w:t xml:space="preserve">. </w:t>
       </w:r>
     </w:p>
     <w:p>
@@ -775,7 +867,71 @@
           <w:b/>
           <w:bCs/>
         </w:rPr>
-        <w:t>Normalize the data before feeding the data to the model and check how the normalization change your accuracy (code given below). from sklearn.preprocessing import StandardScaler sc = StandardScaler()</w:t>
+        <w:t xml:space="preserve">Normalize the data before feeding the data to the model and check how the normalization change your accuracy (code given below). from </w:t>
+      </w:r>
+      <w:proofErr w:type="spellStart"/>
+      <w:r>
+        <w:rPr>
+          <w:b/>
+          <w:bCs/>
+        </w:rPr>
+        <w:t>sklearn.preprocessing</w:t>
+      </w:r>
+      <w:proofErr w:type="spellEnd"/>
+      <w:r>
+        <w:rPr>
+          <w:b/>
+          <w:bCs/>
+        </w:rPr>
+        <w:t xml:space="preserve"> import </w:t>
+      </w:r>
+      <w:proofErr w:type="spellStart"/>
+      <w:r>
+        <w:rPr>
+          <w:b/>
+          <w:bCs/>
+        </w:rPr>
+        <w:t>StandardScaler</w:t>
+      </w:r>
+      <w:proofErr w:type="spellEnd"/>
+      <w:r>
+        <w:rPr>
+          <w:b/>
+          <w:bCs/>
+        </w:rPr>
+        <w:t xml:space="preserve"> </w:t>
+      </w:r>
+      <w:proofErr w:type="spellStart"/>
+      <w:r>
+        <w:rPr>
+          <w:b/>
+          <w:bCs/>
+        </w:rPr>
+        <w:t>sc</w:t>
+      </w:r>
+      <w:proofErr w:type="spellEnd"/>
+      <w:r>
+        <w:rPr>
+          <w:b/>
+          <w:bCs/>
+        </w:rPr>
+        <w:t xml:space="preserve"> = </w:t>
+      </w:r>
+      <w:proofErr w:type="spellStart"/>
+      <w:r>
+        <w:rPr>
+          <w:b/>
+          <w:bCs/>
+        </w:rPr>
+        <w:t>StandardScaler</w:t>
+      </w:r>
+      <w:proofErr w:type="spellEnd"/>
+      <w:r>
+        <w:rPr>
+          <w:b/>
+          <w:bCs/>
+        </w:rPr>
+        <w:t>()</w:t>
       </w:r>
     </w:p>
     <w:p/>
@@ -783,8 +939,13 @@
       <w:pPr>
         <w:ind w:left="720"/>
       </w:pPr>
-      <w:r>
-        <w:t>my_first_nn.add(Dense(1, activation='sigmoid')) adds a dense output layer with 1 neuron and sigmoid activation function.</w:t>
+      <w:proofErr w:type="spellStart"/>
+      <w:r>
+        <w:t>my_first_nn.add</w:t>
+      </w:r>
+      <w:proofErr w:type="spellEnd"/>
+      <w:r>
+        <w:t>(Dense(1, activation='sigmoid')) adds a dense output layer with 1 neuron and sigmoid activation function.</w:t>
       </w:r>
     </w:p>
     <w:p>
@@ -796,8 +957,45 @@
       <w:pPr>
         <w:ind w:left="720"/>
       </w:pPr>
-      <w:r>
-        <w:t>my_first_nn.compile(loss='binary_crossentropy', optimizer='adam',metrics=['acc']) compiles the model with binary_crossentropy loss function, adam optimizer, and accuracy metric.</w:t>
+      <w:proofErr w:type="spellStart"/>
+      <w:r>
+        <w:t>my_first_nn.compile</w:t>
+      </w:r>
+      <w:proofErr w:type="spellEnd"/>
+      <w:r>
+        <w:t>(loss='</w:t>
+      </w:r>
+      <w:proofErr w:type="spellStart"/>
+      <w:r>
+        <w:t>binary_crossentropy</w:t>
+      </w:r>
+      <w:proofErr w:type="spellEnd"/>
+      <w:r>
+        <w:t>', optimizer='</w:t>
+      </w:r>
+      <w:proofErr w:type="spellStart"/>
+      <w:r>
+        <w:t>adam</w:t>
+      </w:r>
+      <w:proofErr w:type="spellEnd"/>
+      <w:r>
+        <w:t xml:space="preserve">',metrics=['acc']) compiles the model with </w:t>
+      </w:r>
+      <w:proofErr w:type="spellStart"/>
+      <w:r>
+        <w:t>binary_crossentropy</w:t>
+      </w:r>
+      <w:proofErr w:type="spellEnd"/>
+      <w:r>
+        <w:t xml:space="preserve"> loss function, </w:t>
+      </w:r>
+      <w:proofErr w:type="spellStart"/>
+      <w:r>
+        <w:t>adam</w:t>
+      </w:r>
+      <w:proofErr w:type="spellEnd"/>
+      <w:r>
+        <w:t xml:space="preserve"> optimizer, and accuracy metric.</w:t>
       </w:r>
     </w:p>
     <w:p>
@@ -809,8 +1007,29 @@
       <w:pPr>
         <w:ind w:left="720"/>
       </w:pPr>
-      <w:r>
-        <w:t>sc = StandardScaler() creates a StandardScaler object.</w:t>
+      <w:proofErr w:type="spellStart"/>
+      <w:r>
+        <w:t>sc</w:t>
+      </w:r>
+      <w:proofErr w:type="spellEnd"/>
+      <w:r>
+        <w:t xml:space="preserve"> = </w:t>
+      </w:r>
+      <w:proofErr w:type="spellStart"/>
+      <w:r>
+        <w:t>StandardScaler</w:t>
+      </w:r>
+      <w:proofErr w:type="spellEnd"/>
+      <w:r>
+        <w:t xml:space="preserve">() creates a </w:t>
+      </w:r>
+      <w:proofErr w:type="spellStart"/>
+      <w:r>
+        <w:t>StandardScaler</w:t>
+      </w:r>
+      <w:proofErr w:type="spellEnd"/>
+      <w:r>
+        <w:t xml:space="preserve"> object.</w:t>
       </w:r>
     </w:p>
     <w:p>
@@ -822,8 +1041,37 @@
       <w:pPr>
         <w:ind w:left="720"/>
       </w:pPr>
-      <w:r>
-        <w:t>X_train = sc.fit_transform(X_train) fits the StandardScaler object to the training data and standardizes it.</w:t>
+      <w:proofErr w:type="spellStart"/>
+      <w:r>
+        <w:t>X_train</w:t>
+      </w:r>
+      <w:proofErr w:type="spellEnd"/>
+      <w:r>
+        <w:t xml:space="preserve"> = </w:t>
+      </w:r>
+      <w:proofErr w:type="spellStart"/>
+      <w:r>
+        <w:t>sc.fit_transform</w:t>
+      </w:r>
+      <w:proofErr w:type="spellEnd"/>
+      <w:r>
+        <w:t>(</w:t>
+      </w:r>
+      <w:proofErr w:type="spellStart"/>
+      <w:r>
+        <w:t>X_train</w:t>
+      </w:r>
+      <w:proofErr w:type="spellEnd"/>
+      <w:r>
+        <w:t xml:space="preserve">) fits the </w:t>
+      </w:r>
+      <w:proofErr w:type="spellStart"/>
+      <w:r>
+        <w:t>StandardScaler</w:t>
+      </w:r>
+      <w:proofErr w:type="spellEnd"/>
+      <w:r>
+        <w:t xml:space="preserve"> object to the training data and standardizes it.</w:t>
       </w:r>
     </w:p>
     <w:p>
@@ -835,8 +1083,37 @@
       <w:pPr>
         <w:ind w:left="720"/>
       </w:pPr>
-      <w:r>
-        <w:t>X_test = sc.transform(X_test) standardizes the test data using the previously fitted StandardScaler.</w:t>
+      <w:proofErr w:type="spellStart"/>
+      <w:r>
+        <w:t>X_test</w:t>
+      </w:r>
+      <w:proofErr w:type="spellEnd"/>
+      <w:r>
+        <w:t xml:space="preserve"> = </w:t>
+      </w:r>
+      <w:proofErr w:type="spellStart"/>
+      <w:r>
+        <w:t>sc.transform</w:t>
+      </w:r>
+      <w:proofErr w:type="spellEnd"/>
+      <w:r>
+        <w:t>(</w:t>
+      </w:r>
+      <w:proofErr w:type="spellStart"/>
+      <w:r>
+        <w:t>X_test</w:t>
+      </w:r>
+      <w:proofErr w:type="spellEnd"/>
+      <w:r>
+        <w:t xml:space="preserve">) standardizes the test data using the previously fitted </w:t>
+      </w:r>
+      <w:proofErr w:type="spellStart"/>
+      <w:r>
+        <w:t>StandardScaler</w:t>
+      </w:r>
+      <w:proofErr w:type="spellEnd"/>
+      <w:r>
+        <w:t>.</w:t>
       </w:r>
     </w:p>
     <w:p>
@@ -848,9 +1125,46 @@
       <w:pPr>
         <w:ind w:left="720"/>
       </w:pPr>
+      <w:proofErr w:type="spellStart"/>
       <w:r>
         <w:lastRenderedPageBreak/>
-        <w:t>my_first_nn_fitted = my_first_nn.fit(X_train, Y_train, epochs=100, verbose=0, initial_epoch=0) trains the model on the standardized training data for 100 epochs.</w:t>
+        <w:t>my_first_nn_fitted</w:t>
+      </w:r>
+      <w:proofErr w:type="spellEnd"/>
+      <w:r>
+        <w:t xml:space="preserve"> = </w:t>
+      </w:r>
+      <w:proofErr w:type="spellStart"/>
+      <w:r>
+        <w:t>my_first_nn.fit</w:t>
+      </w:r>
+      <w:proofErr w:type="spellEnd"/>
+      <w:r>
+        <w:t>(</w:t>
+      </w:r>
+      <w:proofErr w:type="spellStart"/>
+      <w:r>
+        <w:t>X_train</w:t>
+      </w:r>
+      <w:proofErr w:type="spellEnd"/>
+      <w:r>
+        <w:t xml:space="preserve">, </w:t>
+      </w:r>
+      <w:proofErr w:type="spellStart"/>
+      <w:r>
+        <w:t>Y_train</w:t>
+      </w:r>
+      <w:proofErr w:type="spellEnd"/>
+      <w:r>
+        <w:t xml:space="preserve">, epochs=100, verbose=0, </w:t>
+      </w:r>
+      <w:proofErr w:type="spellStart"/>
+      <w:r>
+        <w:t>initial_epoch</w:t>
+      </w:r>
+      <w:proofErr w:type="spellEnd"/>
+      <w:r>
+        <w:t>=0) trains the model on the standardized training data for 100 epochs.</w:t>
       </w:r>
     </w:p>
     <w:p>
@@ -1263,7 +1577,15 @@
     </w:p>
     <w:p>
       <w:r>
-        <w:t>We had used 2 hidden layers and Relu activation. Try to change the number of hidden layer and the activation to tanh or sigmoid and see what happens.</w:t>
+        <w:t xml:space="preserve">We had used 2 hidden layers and </w:t>
+      </w:r>
+      <w:proofErr w:type="spellStart"/>
+      <w:r>
+        <w:t>Relu</w:t>
+      </w:r>
+      <w:proofErr w:type="spellEnd"/>
+      <w:r>
+        <w:t xml:space="preserve"> activation. Try to change the number of hidden layer and the activation to tanh or sigmoid and see what happens.</w:t>
       </w:r>
     </w:p>
     <w:p>
@@ -1749,15 +2071,15 @@
           <wp:inline distT="0" distB="0" distL="0" distR="0" wp14:anchorId="67201D4B" wp14:editId="1D98AC8D">
             <wp:extent cx="5943600" cy="1692910"/>
             <wp:effectExtent l="0" t="0" r="0" b="2540"/>
-            <wp:docPr id="124067156" name="Picture 1"/>
-            <wp:cNvGraphicFramePr>
-              <a:graphicFrameLocks xmlns:a="http://schemas.openxmlformats.org/drawingml/2006/main" noChangeAspect="1"/>
-            </wp:cNvGraphicFramePr>
-            <a:graphic xmlns:a="http://schemas.openxmlformats.org/drawingml/2006/main">
-              <a:graphicData uri="http://schemas.openxmlformats.org/drawingml/2006/picture">
-                <pic:pic xmlns:pic="http://schemas.openxmlformats.org/drawingml/2006/picture">
-                  <pic:nvPicPr>
-                    <pic:cNvPr id="124067156" name=""/>
+            <wp:docPr id="124067156" name="Picture 1" descr="A screen shot of a computer&#10;&#10;Description automatically generated"/>
+            <wp:cNvGraphicFramePr>
+              <a:graphicFrameLocks xmlns:a="http://schemas.openxmlformats.org/drawingml/2006/main" noChangeAspect="1"/>
+            </wp:cNvGraphicFramePr>
+            <a:graphic xmlns:a="http://schemas.openxmlformats.org/drawingml/2006/main">
+              <a:graphicData uri="http://schemas.openxmlformats.org/drawingml/2006/picture">
+                <pic:pic xmlns:pic="http://schemas.openxmlformats.org/drawingml/2006/picture">
+                  <pic:nvPicPr>
+                    <pic:cNvPr id="124067156" name="Picture 1" descr="A screen shot of a computer&#10;&#10;Description automatically generated"/>
                     <pic:cNvPicPr/>
                   </pic:nvPicPr>
                   <pic:blipFill>

</xml_diff>